<commit_message>
Actualizacion del repositorio y agregado diseño 3D del gabinete
</commit_message>
<xml_diff>
--- a/Informe del Bitrix.docx
+++ b/Informe del Bitrix.docx
@@ -1173,15 +1173,7 @@
     </w:p>
     <w:p>
       <w:r>
-        <w:t xml:space="preserve">Multiplexado: es una variable </w:t>
-      </w:r>
-      <w:proofErr w:type="spellStart"/>
-      <w:r>
-        <w:t>boolean</w:t>
-      </w:r>
-      <w:proofErr w:type="spellEnd"/>
-      <w:r>
-        <w:t xml:space="preserve"> que se utiliza para multiplexar los Display</w:t>
+        <w:t>Multiplexado: es una variable boolean que se utiliza para multiplexar los Display</w:t>
       </w:r>
     </w:p>
     <w:p>
@@ -1404,11 +1396,9 @@
       <w:pPr>
         <w:pStyle w:val="Ttulo3"/>
       </w:pPr>
-      <w:proofErr w:type="spellStart"/>
       <w:r>
         <w:t>Buzzer</w:t>
       </w:r>
-      <w:proofErr w:type="spellEnd"/>
     </w:p>
     <w:p>
       <w:r>
@@ -1510,15 +1500,7 @@
         <w:t>, no solo para la problemática de</w:t>
       </w:r>
       <w:r>
-        <w:t xml:space="preserve">l consumo </w:t>
-      </w:r>
-      <w:proofErr w:type="spellStart"/>
-      <w:r>
-        <w:t>si no</w:t>
-      </w:r>
-      <w:proofErr w:type="spellEnd"/>
-      <w:r>
-        <w:t xml:space="preserve"> que también ayuda con otra problemática, la cantidad de pines.</w:t>
+        <w:t>l consumo si no que también ayuda con otra problemática, la cantidad de pines.</w:t>
       </w:r>
     </w:p>
     <w:p>
@@ -1798,15 +1780,7 @@
         </w:numPr>
       </w:pPr>
       <w:r>
-        <w:t xml:space="preserve">Tamaño, si bien no es tan importante en el diseño de un prototipo, si las plaquetas son mandadas a producirse de forma masiva, el tamaño pasa a ser un parámetro crucial ya que mientras </w:t>
-      </w:r>
-      <w:proofErr w:type="spellStart"/>
-      <w:r>
-        <w:t>mas</w:t>
-      </w:r>
-      <w:proofErr w:type="spellEnd"/>
-      <w:r>
-        <w:t xml:space="preserve"> pequeña sea la el diseño, mas cantidad de placas se podrán realizar por oblea, siendo importante para el precio final del producto.</w:t>
+        <w:t>Tamaño, si bien no es tan importante en el diseño de un prototipo, si las plaquetas son mandadas a producirse de forma masiva, el tamaño pasa a ser un parámetro crucial ya que mientras mas pequeña sea la el diseño, mas cantidad de placas se podrán realizar por oblea, siendo importante para el precio final del producto.</w:t>
       </w:r>
     </w:p>
     <w:p>
@@ -1821,15 +1795,7 @@
         <w:t xml:space="preserve">Comodidad, </w:t>
       </w:r>
       <w:r>
-        <w:t xml:space="preserve">como la plaqueta tiene varias conexiones con otras partes del proyecto estas serán realizadas por conexión de pines por lo que estos deberán ser posicionados en un lugar donde sea fácil de encastrar o </w:t>
-      </w:r>
-      <w:proofErr w:type="spellStart"/>
-      <w:r>
-        <w:t>desencastrar</w:t>
-      </w:r>
-      <w:proofErr w:type="spellEnd"/>
-      <w:r>
-        <w:t>.</w:t>
+        <w:t>como la plaqueta tiene varias conexiones con otras partes del proyecto estas serán realizadas por conexión de pines por lo que estos deberán ser posicionados en un lugar donde sea fácil de encastrar o desencastrar.</w:t>
       </w:r>
     </w:p>
     <w:p>
@@ -1982,8 +1948,12 @@
       <w:pPr>
         <w:pStyle w:val="Ttulo1"/>
       </w:pPr>
-      <w:r>
-        <w:lastRenderedPageBreak/>
+    </w:p>
+    <w:p>
+      <w:pPr>
+        <w:pStyle w:val="Ttulo1"/>
+      </w:pPr>
+      <w:r>
         <w:t>Seguimiento del proyecto</w:t>
       </w:r>
     </w:p>
@@ -1993,6 +1963,11 @@
       </w:r>
     </w:p>
     <w:p>
+      <w:pPr>
+        <w:rPr>
+          <w:rStyle w:val="Hipervnculo"/>
+        </w:rPr>
+      </w:pPr>
       <w:r>
         <w:t xml:space="preserve">El link al repositorio se encuentra </w:t>
       </w:r>
@@ -2001,17 +1976,100 @@
           <w:rPr>
             <w:rStyle w:val="Hipervnculo"/>
           </w:rPr>
-          <w:t>aqu</w:t>
-        </w:r>
-        <w:bookmarkStart w:id="0" w:name="_GoBack"/>
-        <w:bookmarkEnd w:id="0"/>
-        <w:r>
-          <w:rPr>
-            <w:rStyle w:val="Hipervnculo"/>
-          </w:rPr>
-          <w:t>í</w:t>
+          <w:t>aquí</w:t>
         </w:r>
       </w:hyperlink>
+    </w:p>
+    <w:p>
+      <w:pPr>
+        <w:pStyle w:val="Ttulo2"/>
+      </w:pPr>
+      <w:r>
+        <w:t>Contenidos</w:t>
+      </w:r>
+    </w:p>
+    <w:p>
+      <w:pPr>
+        <w:pStyle w:val="Prrafodelista"/>
+        <w:numPr>
+          <w:ilvl w:val="0"/>
+          <w:numId w:val="17"/>
+        </w:numPr>
+      </w:pPr>
+      <w:r>
+        <w:t>.../Bitris</w:t>
+      </w:r>
+      <w:r>
+        <w:t>PCB: Contiene los archivos relacionados con el diseño de las plaquetas del proyecto (Esquematicos y PCB)</w:t>
+      </w:r>
+    </w:p>
+    <w:p>
+      <w:pPr>
+        <w:pStyle w:val="Prrafodelista"/>
+        <w:numPr>
+          <w:ilvl w:val="0"/>
+          <w:numId w:val="17"/>
+        </w:numPr>
+      </w:pPr>
+      <w:r>
+        <w:t>…</w:t>
+      </w:r>
+      <w:r>
+        <w:t xml:space="preserve">/Codigo: Contiene todos los </w:t>
+      </w:r>
+      <w:r>
+        <w:t>codigos utilizados, incluyendo el principal (BitrisUNO)</w:t>
+      </w:r>
+    </w:p>
+    <w:p>
+      <w:pPr>
+        <w:pStyle w:val="Prrafodelista"/>
+        <w:numPr>
+          <w:ilvl w:val="0"/>
+          <w:numId w:val="17"/>
+        </w:numPr>
+      </w:pPr>
+      <w:r>
+        <w:t>…/Diseño del gabinete: Contiene el diseño en CAD del gabinete del juego</w:t>
+      </w:r>
+    </w:p>
+    <w:p>
+      <w:pPr>
+        <w:pStyle w:val="Prrafodelista"/>
+        <w:numPr>
+          <w:ilvl w:val="0"/>
+          <w:numId w:val="17"/>
+        </w:numPr>
+      </w:pPr>
+      <w:r>
+        <w:t>…/Pruebas del código: Videos del progreso del código</w:t>
+      </w:r>
+    </w:p>
+    <w:p>
+      <w:pPr>
+        <w:pStyle w:val="Prrafodelista"/>
+        <w:numPr>
+          <w:ilvl w:val="0"/>
+          <w:numId w:val="17"/>
+        </w:numPr>
+      </w:pPr>
+      <w:r>
+        <w:t>…/Informe del Bitrix: Este mismo documento</w:t>
+      </w:r>
+    </w:p>
+    <w:p>
+      <w:pPr>
+        <w:pStyle w:val="Prrafodelista"/>
+        <w:numPr>
+          <w:ilvl w:val="0"/>
+          <w:numId w:val="17"/>
+        </w:numPr>
+      </w:pPr>
+      <w:r>
+        <w:t>…/README: Un archivo .txt con un historial de cada actualización del repositorio</w:t>
+      </w:r>
+      <w:bookmarkStart w:id="0" w:name="_GoBack"/>
+      <w:bookmarkEnd w:id="0"/>
     </w:p>
     <w:sectPr>
       <w:footerReference w:type="default" r:id="rId13"/>
@@ -2484,6 +2542,118 @@
     </w:lvl>
   </w:abstractNum>
   <w:abstractNum w:abstractNumId="12" w15:restartNumberingAfterBreak="0">
+    <w:nsid w:val="1CEE0509"/>
+    <w:multiLevelType w:val="hybridMultilevel"/>
+    <w:tmpl w:val="EE2C94C6"/>
+    <w:lvl w:ilvl="0" w:tplc="6C3CCF14">
+      <w:numFmt w:val="bullet"/>
+      <w:lvlText w:val=""/>
+      <w:lvlJc w:val="left"/>
+      <w:pPr>
+        <w:ind w:left="720" w:hanging="360"/>
+      </w:pPr>
+      <w:rPr>
+        <w:rFonts w:ascii="Symbol" w:eastAsiaTheme="minorHAnsi" w:hAnsi="Symbol" w:cstheme="minorBidi" w:hint="default"/>
+      </w:rPr>
+    </w:lvl>
+    <w:lvl w:ilvl="1" w:tplc="2C0A0003" w:tentative="1">
+      <w:start w:val="1"/>
+      <w:numFmt w:val="bullet"/>
+      <w:lvlText w:val="o"/>
+      <w:lvlJc w:val="left"/>
+      <w:pPr>
+        <w:ind w:left="1440" w:hanging="360"/>
+      </w:pPr>
+      <w:rPr>
+        <w:rFonts w:ascii="Courier New" w:hAnsi="Courier New" w:cs="Courier New" w:hint="default"/>
+      </w:rPr>
+    </w:lvl>
+    <w:lvl w:ilvl="2" w:tplc="2C0A0005" w:tentative="1">
+      <w:start w:val="1"/>
+      <w:numFmt w:val="bullet"/>
+      <w:lvlText w:val=""/>
+      <w:lvlJc w:val="left"/>
+      <w:pPr>
+        <w:ind w:left="2160" w:hanging="360"/>
+      </w:pPr>
+      <w:rPr>
+        <w:rFonts w:ascii="Wingdings" w:hAnsi="Wingdings" w:hint="default"/>
+      </w:rPr>
+    </w:lvl>
+    <w:lvl w:ilvl="3" w:tplc="2C0A0001" w:tentative="1">
+      <w:start w:val="1"/>
+      <w:numFmt w:val="bullet"/>
+      <w:lvlText w:val=""/>
+      <w:lvlJc w:val="left"/>
+      <w:pPr>
+        <w:ind w:left="2880" w:hanging="360"/>
+      </w:pPr>
+      <w:rPr>
+        <w:rFonts w:ascii="Symbol" w:hAnsi="Symbol" w:hint="default"/>
+      </w:rPr>
+    </w:lvl>
+    <w:lvl w:ilvl="4" w:tplc="2C0A0003" w:tentative="1">
+      <w:start w:val="1"/>
+      <w:numFmt w:val="bullet"/>
+      <w:lvlText w:val="o"/>
+      <w:lvlJc w:val="left"/>
+      <w:pPr>
+        <w:ind w:left="3600" w:hanging="360"/>
+      </w:pPr>
+      <w:rPr>
+        <w:rFonts w:ascii="Courier New" w:hAnsi="Courier New" w:cs="Courier New" w:hint="default"/>
+      </w:rPr>
+    </w:lvl>
+    <w:lvl w:ilvl="5" w:tplc="2C0A0005" w:tentative="1">
+      <w:start w:val="1"/>
+      <w:numFmt w:val="bullet"/>
+      <w:lvlText w:val=""/>
+      <w:lvlJc w:val="left"/>
+      <w:pPr>
+        <w:ind w:left="4320" w:hanging="360"/>
+      </w:pPr>
+      <w:rPr>
+        <w:rFonts w:ascii="Wingdings" w:hAnsi="Wingdings" w:hint="default"/>
+      </w:rPr>
+    </w:lvl>
+    <w:lvl w:ilvl="6" w:tplc="2C0A0001" w:tentative="1">
+      <w:start w:val="1"/>
+      <w:numFmt w:val="bullet"/>
+      <w:lvlText w:val=""/>
+      <w:lvlJc w:val="left"/>
+      <w:pPr>
+        <w:ind w:left="5040" w:hanging="360"/>
+      </w:pPr>
+      <w:rPr>
+        <w:rFonts w:ascii="Symbol" w:hAnsi="Symbol" w:hint="default"/>
+      </w:rPr>
+    </w:lvl>
+    <w:lvl w:ilvl="7" w:tplc="2C0A0003" w:tentative="1">
+      <w:start w:val="1"/>
+      <w:numFmt w:val="bullet"/>
+      <w:lvlText w:val="o"/>
+      <w:lvlJc w:val="left"/>
+      <w:pPr>
+        <w:ind w:left="5760" w:hanging="360"/>
+      </w:pPr>
+      <w:rPr>
+        <w:rFonts w:ascii="Courier New" w:hAnsi="Courier New" w:cs="Courier New" w:hint="default"/>
+      </w:rPr>
+    </w:lvl>
+    <w:lvl w:ilvl="8" w:tplc="2C0A0005" w:tentative="1">
+      <w:start w:val="1"/>
+      <w:numFmt w:val="bullet"/>
+      <w:lvlText w:val=""/>
+      <w:lvlJc w:val="left"/>
+      <w:pPr>
+        <w:ind w:left="6480" w:hanging="360"/>
+      </w:pPr>
+      <w:rPr>
+        <w:rFonts w:ascii="Wingdings" w:hAnsi="Wingdings" w:hint="default"/>
+      </w:rPr>
+    </w:lvl>
+  </w:abstractNum>
+  <w:abstractNum w:abstractNumId="13" w15:restartNumberingAfterBreak="0">
     <w:nsid w:val="44C918C0"/>
     <w:multiLevelType w:val="hybridMultilevel"/>
     <w:tmpl w:val="934672B0"/>
@@ -2596,7 +2766,7 @@
       </w:rPr>
     </w:lvl>
   </w:abstractNum>
-  <w:abstractNum w:abstractNumId="13" w15:restartNumberingAfterBreak="0">
+  <w:abstractNum w:abstractNumId="14" w15:restartNumberingAfterBreak="0">
     <w:nsid w:val="47164D09"/>
     <w:multiLevelType w:val="multilevel"/>
     <w:tmpl w:val="0409001F"/>
@@ -2695,7 +2865,7 @@
     <w:abstractNumId w:val="9"/>
   </w:num>
   <w:num w:numId="5">
-    <w:abstractNumId w:val="13"/>
+    <w:abstractNumId w:val="14"/>
   </w:num>
   <w:num w:numId="6">
     <w:abstractNumId w:val="10"/>
@@ -2728,6 +2898,9 @@
     <w:abstractNumId w:val="0"/>
   </w:num>
   <w:num w:numId="16">
+    <w:abstractNumId w:val="13"/>
+  </w:num>
+  <w:num w:numId="17">
     <w:abstractNumId w:val="12"/>
   </w:num>
 </w:numbering>
@@ -4246,7 +4419,7 @@
     <w:charset w:val="00"/>
     <w:family w:val="roman"/>
     <w:pitch w:val="variable"/>
-    <w:sig w:usb0="E0002AFF" w:usb1="C0007843" w:usb2="00000009" w:usb3="00000000" w:csb0="000001FF" w:csb1="00000000"/>
+    <w:sig w:usb0="E0002EFF" w:usb1="C000785B" w:usb2="00000009" w:usb3="00000000" w:csb0="000001FF" w:csb1="00000000"/>
   </w:font>
   <w:font w:name="Century Gothic">
     <w:panose1 w:val="020B0502020202020204"/>
@@ -4295,21 +4468,21 @@
     <w:charset w:val="00"/>
     <w:family w:val="swiss"/>
     <w:pitch w:val="variable"/>
-    <w:sig w:usb0="E0002AFF" w:usb1="C0007843" w:usb2="00000009" w:usb3="00000000" w:csb0="000001FF" w:csb1="00000000"/>
+    <w:sig w:usb0="E0002EFF" w:usb1="C000785B" w:usb2="00000009" w:usb3="00000000" w:csb0="000001FF" w:csb1="00000000"/>
   </w:font>
   <w:font w:name="Calibri">
     <w:panose1 w:val="020F0502020204030204"/>
     <w:charset w:val="00"/>
     <w:family w:val="swiss"/>
     <w:pitch w:val="variable"/>
-    <w:sig w:usb0="E0002AFF" w:usb1="4000ACFF" w:usb2="00000001" w:usb3="00000000" w:csb0="000001FF" w:csb1="00000000"/>
+    <w:sig w:usb0="E0002AFF" w:usb1="C000247B" w:usb2="00000009" w:usb3="00000000" w:csb0="000001FF" w:csb1="00000000"/>
   </w:font>
   <w:font w:name="Calibri Light">
     <w:panose1 w:val="020F0302020204030204"/>
     <w:charset w:val="00"/>
     <w:family w:val="swiss"/>
     <w:pitch w:val="variable"/>
-    <w:sig w:usb0="A0002AEF" w:usb1="4000207B" w:usb2="00000000" w:usb3="00000000" w:csb0="000001FF" w:csb1="00000000"/>
+    <w:sig w:usb0="E0002AFF" w:usb1="C000247B" w:usb2="00000009" w:usb3="00000000" w:csb0="000001FF" w:csb1="00000000"/>
   </w:font>
 </w:fonts>
 </file>

</xml_diff>